<commit_message>
First commit - project already under develoment
Project Status: The project aims to make stock predictions on the DAX.
Therefore are following steps accomplished so far:
-(finished)data cleaning - raw stock data -> stock data within certain timeframe
-(in process)data to learning data for AI -> using cleaned stock data to create DataFrames for learning for an AI
-(not started)training of AI
</commit_message>
<xml_diff>
--- a/AI-Paper_DAX.docx
+++ b/AI-Paper_DAX.docx
@@ -1937,7 +1937,7 @@
           <v:shape id="_x0000_i1025" type="#_x0000_t75" style="width:430.8pt;height:243.6pt" o:ole="">
             <v:imagedata r:id="rId10" o:title=""/>
           </v:shape>
-          <o:OLEObject Type="Embed" ProgID="Visio.Drawing.15" ShapeID="_x0000_i1025" DrawAspect="Content" ObjectID="_1620303096" r:id="rId11"/>
+          <o:OLEObject Type="Embed" ProgID="Visio.Drawing.15" ShapeID="_x0000_i1025" DrawAspect="Content" ObjectID="_1621332067" r:id="rId11"/>
         </w:object>
       </w:r>
     </w:p>
@@ -4893,7 +4893,7 @@
     <w:charset w:val="00"/>
     <w:family w:val="modern"/>
     <w:pitch w:val="fixed"/>
-    <w:sig w:usb0="E00002FF" w:usb1="0000FCFF" w:usb2="00000001" w:usb3="00000000" w:csb0="0000019F" w:csb1="00000000"/>
+    <w:sig w:usb0="E00006FF" w:usb1="0000FCFF" w:usb2="00000001" w:usb3="00000000" w:csb0="0000019F" w:csb1="00000000"/>
   </w:font>
   <w:font w:name="Calibri">
     <w:panose1 w:val="020F0502020204030204"/>
@@ -4953,10 +4953,6 @@
     <w:compatSetting w:name="doNotFlipMirrorIndents" w:uri="http://schemas.microsoft.com/office/word" w:val="1"/>
     <w:compatSetting w:name="differentiateMultirowTableHeaders" w:uri="http://schemas.microsoft.com/office/word" w:val="1"/>
   </w:compat>
-  <w:rsids>
-    <w:rsidRoot w:val="00707EE7"/>
-    <w:rsid w:val="00707EE7"/>
-  </w:rsids>
   <m:mathPr>
     <m:mathFont m:val="Cambria Math"/>
     <m:brkBin m:val="before"/>
@@ -5746,7 +5742,7 @@
 </file>
 
 <file path=customXml/itemProps1.xml><?xml version="1.0" encoding="utf-8"?>
-<ds:datastoreItem xmlns:ds="http://schemas.openxmlformats.org/officeDocument/2006/customXml" ds:itemID="{538E3B5E-B993-469C-B6DA-E346753C5F89}">
+<ds:datastoreItem xmlns:ds="http://schemas.openxmlformats.org/officeDocument/2006/customXml" ds:itemID="{EE933521-66F7-45D0-8419-961489359B72}">
   <ds:schemaRefs>
     <ds:schemaRef ds:uri="http://schemas.openxmlformats.org/officeDocument/2006/bibliography"/>
   </ds:schemaRefs>

</xml_diff>